<commit_message>
Ajustes de aplicación diversos, estilos, html, ajax, regex, etc.
</commit_message>
<xml_diff>
--- a/documentacion/Martinez_Madruga_Sara_Guia_de_Estilos.docx
+++ b/documentacion/Martinez_Madruga_Sara_Guia_de_Estilos.docx
@@ -810,7 +810,7 @@
           <w:r>
             <w:fldChar w:fldCharType="separate"/>
           </w:r>
-          <w:hyperlink w:anchor="_Toc200537942" w:history="1">
+          <w:hyperlink w:anchor="_Toc200895342" w:history="1">
             <w:r>
               <w:rPr>
                 <w:rStyle w:val="Hipervnculo"/>
@@ -837,7 +837,7 @@
                 <w:noProof/>
                 <w:webHidden/>
               </w:rPr>
-              <w:instrText xml:space="preserve"> PAGEREF _Toc200537942 \h </w:instrText>
+              <w:instrText xml:space="preserve"> PAGEREF _Toc200895342 \h </w:instrText>
             </w:r>
             <w:r>
               <w:rPr>
@@ -883,7 +883,7 @@
               <w14:ligatures w14:val="standardContextual"/>
             </w:rPr>
           </w:pPr>
-          <w:hyperlink w:anchor="_Toc200537943" w:history="1">
+          <w:hyperlink w:anchor="_Toc200895343" w:history="1">
             <w:r>
               <w:rPr>
                 <w:rStyle w:val="Hipervnculo"/>
@@ -910,7 +910,7 @@
                 <w:noProof/>
                 <w:webHidden/>
               </w:rPr>
-              <w:instrText xml:space="preserve"> PAGEREF _Toc200537943 \h </w:instrText>
+              <w:instrText xml:space="preserve"> PAGEREF _Toc200895343 \h </w:instrText>
             </w:r>
             <w:r>
               <w:rPr>
@@ -956,7 +956,7 @@
               <w14:ligatures w14:val="standardContextual"/>
             </w:rPr>
           </w:pPr>
-          <w:hyperlink w:anchor="_Toc200537944" w:history="1">
+          <w:hyperlink w:anchor="_Toc200895344" w:history="1">
             <w:r>
               <w:rPr>
                 <w:rStyle w:val="Hipervnculo"/>
@@ -983,7 +983,7 @@
                 <w:noProof/>
                 <w:webHidden/>
               </w:rPr>
-              <w:instrText xml:space="preserve"> PAGEREF _Toc200537944 \h </w:instrText>
+              <w:instrText xml:space="preserve"> PAGEREF _Toc200895344 \h </w:instrText>
             </w:r>
             <w:r>
               <w:rPr>
@@ -1029,7 +1029,7 @@
               <w14:ligatures w14:val="standardContextual"/>
             </w:rPr>
           </w:pPr>
-          <w:hyperlink w:anchor="_Toc200537945" w:history="1">
+          <w:hyperlink w:anchor="_Toc200895345" w:history="1">
             <w:r>
               <w:rPr>
                 <w:rStyle w:val="Hipervnculo"/>
@@ -1056,7 +1056,7 @@
                 <w:noProof/>
                 <w:webHidden/>
               </w:rPr>
-              <w:instrText xml:space="preserve"> PAGEREF _Toc200537945 \h </w:instrText>
+              <w:instrText xml:space="preserve"> PAGEREF _Toc200895345 \h </w:instrText>
             </w:r>
             <w:r>
               <w:rPr>
@@ -1102,7 +1102,7 @@
               <w14:ligatures w14:val="standardContextual"/>
             </w:rPr>
           </w:pPr>
-          <w:hyperlink w:anchor="_Toc200537946" w:history="1">
+          <w:hyperlink w:anchor="_Toc200895346" w:history="1">
             <w:r>
               <w:rPr>
                 <w:rStyle w:val="Hipervnculo"/>
@@ -1129,7 +1129,7 @@
                 <w:noProof/>
                 <w:webHidden/>
               </w:rPr>
-              <w:instrText xml:space="preserve"> PAGEREF _Toc200537946 \h </w:instrText>
+              <w:instrText xml:space="preserve"> PAGEREF _Toc200895346 \h </w:instrText>
             </w:r>
             <w:r>
               <w:rPr>
@@ -1175,7 +1175,7 @@
               <w14:ligatures w14:val="standardContextual"/>
             </w:rPr>
           </w:pPr>
-          <w:hyperlink w:anchor="_Toc200537947" w:history="1">
+          <w:hyperlink w:anchor="_Toc200895347" w:history="1">
             <w:r>
               <w:rPr>
                 <w:rStyle w:val="Hipervnculo"/>
@@ -1202,7 +1202,7 @@
                 <w:noProof/>
                 <w:webHidden/>
               </w:rPr>
-              <w:instrText xml:space="preserve"> PAGEREF _Toc200537947 \h </w:instrText>
+              <w:instrText xml:space="preserve"> PAGEREF _Toc200895347 \h </w:instrText>
             </w:r>
             <w:r>
               <w:rPr>
@@ -1248,7 +1248,7 @@
               <w14:ligatures w14:val="standardContextual"/>
             </w:rPr>
           </w:pPr>
-          <w:hyperlink w:anchor="_Toc200537948" w:history="1">
+          <w:hyperlink w:anchor="_Toc200895348" w:history="1">
             <w:r>
               <w:rPr>
                 <w:rStyle w:val="Hipervnculo"/>
@@ -1275,7 +1275,7 @@
                 <w:noProof/>
                 <w:webHidden/>
               </w:rPr>
-              <w:instrText xml:space="preserve"> PAGEREF _Toc200537948 \h </w:instrText>
+              <w:instrText xml:space="preserve"> PAGEREF _Toc200895348 \h </w:instrText>
             </w:r>
             <w:r>
               <w:rPr>
@@ -1321,7 +1321,7 @@
               <w14:ligatures w14:val="standardContextual"/>
             </w:rPr>
           </w:pPr>
-          <w:hyperlink w:anchor="_Toc200537949" w:history="1">
+          <w:hyperlink w:anchor="_Toc200895349" w:history="1">
             <w:r>
               <w:rPr>
                 <w:rStyle w:val="Hipervnculo"/>
@@ -1348,7 +1348,7 @@
                 <w:noProof/>
                 <w:webHidden/>
               </w:rPr>
-              <w:instrText xml:space="preserve"> PAGEREF _Toc200537949 \h </w:instrText>
+              <w:instrText xml:space="preserve"> PAGEREF _Toc200895349 \h </w:instrText>
             </w:r>
             <w:r>
               <w:rPr>
@@ -1394,7 +1394,7 @@
               <w14:ligatures w14:val="standardContextual"/>
             </w:rPr>
           </w:pPr>
-          <w:hyperlink w:anchor="_Toc200537950" w:history="1">
+          <w:hyperlink w:anchor="_Toc200895350" w:history="1">
             <w:r>
               <w:rPr>
                 <w:rStyle w:val="Hipervnculo"/>
@@ -1421,7 +1421,7 @@
                 <w:noProof/>
                 <w:webHidden/>
               </w:rPr>
-              <w:instrText xml:space="preserve"> PAGEREF _Toc200537950 \h </w:instrText>
+              <w:instrText xml:space="preserve"> PAGEREF _Toc200895350 \h </w:instrText>
             </w:r>
             <w:r>
               <w:rPr>
@@ -1467,7 +1467,7 @@
               <w14:ligatures w14:val="standardContextual"/>
             </w:rPr>
           </w:pPr>
-          <w:hyperlink w:anchor="_Toc200537951" w:history="1">
+          <w:hyperlink w:anchor="_Toc200895351" w:history="1">
             <w:r>
               <w:rPr>
                 <w:rStyle w:val="Hipervnculo"/>
@@ -1494,7 +1494,7 @@
                 <w:noProof/>
                 <w:webHidden/>
               </w:rPr>
-              <w:instrText xml:space="preserve"> PAGEREF _Toc200537951 \h </w:instrText>
+              <w:instrText xml:space="preserve"> PAGEREF _Toc200895351 \h </w:instrText>
             </w:r>
             <w:r>
               <w:rPr>
@@ -1540,7 +1540,7 @@
               <w14:ligatures w14:val="standardContextual"/>
             </w:rPr>
           </w:pPr>
-          <w:hyperlink w:anchor="_Toc200537952" w:history="1">
+          <w:hyperlink w:anchor="_Toc200895352" w:history="1">
             <w:r>
               <w:rPr>
                 <w:rStyle w:val="Hipervnculo"/>
@@ -1567,7 +1567,7 @@
                 <w:noProof/>
                 <w:webHidden/>
               </w:rPr>
-              <w:instrText xml:space="preserve"> PAGEREF _Toc200537952 \h </w:instrText>
+              <w:instrText xml:space="preserve"> PAGEREF _Toc200895352 \h </w:instrText>
             </w:r>
             <w:r>
               <w:rPr>
@@ -1613,7 +1613,7 @@
               <w14:ligatures w14:val="standardContextual"/>
             </w:rPr>
           </w:pPr>
-          <w:hyperlink w:anchor="_Toc200537953" w:history="1">
+          <w:hyperlink w:anchor="_Toc200895353" w:history="1">
             <w:r>
               <w:rPr>
                 <w:rStyle w:val="Hipervnculo"/>
@@ -1640,7 +1640,7 @@
                 <w:noProof/>
                 <w:webHidden/>
               </w:rPr>
-              <w:instrText xml:space="preserve"> PAGEREF _Toc200537953 \h </w:instrText>
+              <w:instrText xml:space="preserve"> PAGEREF _Toc200895353 \h </w:instrText>
             </w:r>
             <w:r>
               <w:rPr>
@@ -1686,7 +1686,7 @@
               <w14:ligatures w14:val="standardContextual"/>
             </w:rPr>
           </w:pPr>
-          <w:hyperlink w:anchor="_Toc200537954" w:history="1">
+          <w:hyperlink w:anchor="_Toc200895354" w:history="1">
             <w:r>
               <w:rPr>
                 <w:rStyle w:val="Hipervnculo"/>
@@ -1713,7 +1713,7 @@
                 <w:noProof/>
                 <w:webHidden/>
               </w:rPr>
-              <w:instrText xml:space="preserve"> PAGEREF _Toc200537954 \h </w:instrText>
+              <w:instrText xml:space="preserve"> PAGEREF _Toc200895354 \h </w:instrText>
             </w:r>
             <w:r>
               <w:rPr>
@@ -1759,7 +1759,7 @@
               <w14:ligatures w14:val="standardContextual"/>
             </w:rPr>
           </w:pPr>
-          <w:hyperlink w:anchor="_Toc200537955" w:history="1">
+          <w:hyperlink w:anchor="_Toc200895355" w:history="1">
             <w:r>
               <w:rPr>
                 <w:rStyle w:val="Hipervnculo"/>
@@ -1786,7 +1786,7 @@
                 <w:noProof/>
                 <w:webHidden/>
               </w:rPr>
-              <w:instrText xml:space="preserve"> PAGEREF _Toc200537955 \h </w:instrText>
+              <w:instrText xml:space="preserve"> PAGEREF _Toc200895355 \h </w:instrText>
             </w:r>
             <w:r>
               <w:rPr>
@@ -1832,7 +1832,7 @@
               <w14:ligatures w14:val="standardContextual"/>
             </w:rPr>
           </w:pPr>
-          <w:hyperlink w:anchor="_Toc200537956" w:history="1">
+          <w:hyperlink w:anchor="_Toc200895356" w:history="1">
             <w:r>
               <w:rPr>
                 <w:rStyle w:val="Hipervnculo"/>
@@ -1859,7 +1859,7 @@
                 <w:noProof/>
                 <w:webHidden/>
               </w:rPr>
-              <w:instrText xml:space="preserve"> PAGEREF _Toc200537956 \h </w:instrText>
+              <w:instrText xml:space="preserve"> PAGEREF _Toc200895356 \h </w:instrText>
             </w:r>
             <w:r>
               <w:rPr>
@@ -1905,7 +1905,7 @@
               <w14:ligatures w14:val="standardContextual"/>
             </w:rPr>
           </w:pPr>
-          <w:hyperlink w:anchor="_Toc200537957" w:history="1">
+          <w:hyperlink w:anchor="_Toc200895357" w:history="1">
             <w:r>
               <w:rPr>
                 <w:rStyle w:val="Hipervnculo"/>
@@ -1932,7 +1932,7 @@
                 <w:noProof/>
                 <w:webHidden/>
               </w:rPr>
-              <w:instrText xml:space="preserve"> PAGEREF _Toc200537957 \h </w:instrText>
+              <w:instrText xml:space="preserve"> PAGEREF _Toc200895357 \h </w:instrText>
             </w:r>
             <w:r>
               <w:rPr>
@@ -1978,7 +1978,7 @@
               <w14:ligatures w14:val="standardContextual"/>
             </w:rPr>
           </w:pPr>
-          <w:hyperlink w:anchor="_Toc200537958" w:history="1">
+          <w:hyperlink w:anchor="_Toc200895358" w:history="1">
             <w:r>
               <w:rPr>
                 <w:rStyle w:val="Hipervnculo"/>
@@ -2005,7 +2005,7 @@
                 <w:noProof/>
                 <w:webHidden/>
               </w:rPr>
-              <w:instrText xml:space="preserve"> PAGEREF _Toc200537958 \h </w:instrText>
+              <w:instrText xml:space="preserve"> PAGEREF _Toc200895358 \h </w:instrText>
             </w:r>
             <w:r>
               <w:rPr>
@@ -2051,7 +2051,7 @@
               <w14:ligatures w14:val="standardContextual"/>
             </w:rPr>
           </w:pPr>
-          <w:hyperlink w:anchor="_Toc200537959" w:history="1">
+          <w:hyperlink w:anchor="_Toc200895359" w:history="1">
             <w:r>
               <w:rPr>
                 <w:rStyle w:val="Hipervnculo"/>
@@ -2078,7 +2078,7 @@
                 <w:noProof/>
                 <w:webHidden/>
               </w:rPr>
-              <w:instrText xml:space="preserve"> PAGEREF _Toc200537959 \h </w:instrText>
+              <w:instrText xml:space="preserve"> PAGEREF _Toc200895359 \h </w:instrText>
             </w:r>
             <w:r>
               <w:rPr>
@@ -2124,7 +2124,7 @@
               <w14:ligatures w14:val="standardContextual"/>
             </w:rPr>
           </w:pPr>
-          <w:hyperlink w:anchor="_Toc200537960" w:history="1">
+          <w:hyperlink w:anchor="_Toc200895360" w:history="1">
             <w:r>
               <w:rPr>
                 <w:rStyle w:val="Hipervnculo"/>
@@ -2151,7 +2151,7 @@
                 <w:noProof/>
                 <w:webHidden/>
               </w:rPr>
-              <w:instrText xml:space="preserve"> PAGEREF _Toc200537960 \h </w:instrText>
+              <w:instrText xml:space="preserve"> PAGEREF _Toc200895360 \h </w:instrText>
             </w:r>
             <w:r>
               <w:rPr>
@@ -2197,7 +2197,7 @@
               <w14:ligatures w14:val="standardContextual"/>
             </w:rPr>
           </w:pPr>
-          <w:hyperlink w:anchor="_Toc200537961" w:history="1">
+          <w:hyperlink w:anchor="_Toc200895361" w:history="1">
             <w:r>
               <w:rPr>
                 <w:rStyle w:val="Hipervnculo"/>
@@ -2224,7 +2224,7 @@
                 <w:noProof/>
                 <w:webHidden/>
               </w:rPr>
-              <w:instrText xml:space="preserve"> PAGEREF _Toc200537961 \h </w:instrText>
+              <w:instrText xml:space="preserve"> PAGEREF _Toc200895361 \h </w:instrText>
             </w:r>
             <w:r>
               <w:rPr>
@@ -2270,7 +2270,7 @@
               <w14:ligatures w14:val="standardContextual"/>
             </w:rPr>
           </w:pPr>
-          <w:hyperlink w:anchor="_Toc200537962" w:history="1">
+          <w:hyperlink w:anchor="_Toc200895362" w:history="1">
             <w:r>
               <w:rPr>
                 <w:rStyle w:val="Hipervnculo"/>
@@ -2297,7 +2297,7 @@
                 <w:noProof/>
                 <w:webHidden/>
               </w:rPr>
-              <w:instrText xml:space="preserve"> PAGEREF _Toc200537962 \h </w:instrText>
+              <w:instrText xml:space="preserve"> PAGEREF _Toc200895362 \h </w:instrText>
             </w:r>
             <w:r>
               <w:rPr>
@@ -2343,7 +2343,7 @@
               <w14:ligatures w14:val="standardContextual"/>
             </w:rPr>
           </w:pPr>
-          <w:hyperlink w:anchor="_Toc200537963" w:history="1">
+          <w:hyperlink w:anchor="_Toc200895363" w:history="1">
             <w:r>
               <w:rPr>
                 <w:rStyle w:val="Hipervnculo"/>
@@ -2370,7 +2370,7 @@
                 <w:noProof/>
                 <w:webHidden/>
               </w:rPr>
-              <w:instrText xml:space="preserve"> PAGEREF _Toc200537963 \h </w:instrText>
+              <w:instrText xml:space="preserve"> PAGEREF _Toc200895363 \h </w:instrText>
             </w:r>
             <w:r>
               <w:rPr>
@@ -2416,7 +2416,7 @@
               <w14:ligatures w14:val="standardContextual"/>
             </w:rPr>
           </w:pPr>
-          <w:hyperlink w:anchor="_Toc200537964" w:history="1">
+          <w:hyperlink w:anchor="_Toc200895364" w:history="1">
             <w:r>
               <w:rPr>
                 <w:rStyle w:val="Hipervnculo"/>
@@ -2443,7 +2443,7 @@
                 <w:noProof/>
                 <w:webHidden/>
               </w:rPr>
-              <w:instrText xml:space="preserve"> PAGEREF _Toc200537964 \h </w:instrText>
+              <w:instrText xml:space="preserve"> PAGEREF _Toc200895364 \h </w:instrText>
             </w:r>
             <w:r>
               <w:rPr>
@@ -2489,7 +2489,7 @@
               <w14:ligatures w14:val="standardContextual"/>
             </w:rPr>
           </w:pPr>
-          <w:hyperlink w:anchor="_Toc200537965" w:history="1">
+          <w:hyperlink w:anchor="_Toc200895365" w:history="1">
             <w:r>
               <w:rPr>
                 <w:rStyle w:val="Hipervnculo"/>
@@ -2516,7 +2516,7 @@
                 <w:noProof/>
                 <w:webHidden/>
               </w:rPr>
-              <w:instrText xml:space="preserve"> PAGEREF _Toc200537965 \h </w:instrText>
+              <w:instrText xml:space="preserve"> PAGEREF _Toc200895365 \h </w:instrText>
             </w:r>
             <w:r>
               <w:rPr>
@@ -2536,7 +2536,7 @@
                 <w:noProof/>
                 <w:webHidden/>
               </w:rPr>
-              <w:t>27</w:t>
+              <w:t>28</w:t>
             </w:r>
             <w:r>
               <w:rPr>
@@ -2562,7 +2562,7 @@
               <w14:ligatures w14:val="standardContextual"/>
             </w:rPr>
           </w:pPr>
-          <w:hyperlink w:anchor="_Toc200537966" w:history="1">
+          <w:hyperlink w:anchor="_Toc200895366" w:history="1">
             <w:r>
               <w:rPr>
                 <w:rStyle w:val="Hipervnculo"/>
@@ -2589,7 +2589,7 @@
                 <w:noProof/>
                 <w:webHidden/>
               </w:rPr>
-              <w:instrText xml:space="preserve"> PAGEREF _Toc200537966 \h </w:instrText>
+              <w:instrText xml:space="preserve"> PAGEREF _Toc200895366 \h </w:instrText>
             </w:r>
             <w:r>
               <w:rPr>
@@ -2609,7 +2609,7 @@
                 <w:noProof/>
                 <w:webHidden/>
               </w:rPr>
-              <w:t>27</w:t>
+              <w:t>28</w:t>
             </w:r>
             <w:r>
               <w:rPr>
@@ -2643,7 +2643,7 @@
           <w:rStyle w:val="Ttulo1Car"/>
         </w:rPr>
       </w:pPr>
-      <w:bookmarkStart w:id="2" w:name="_Toc200537942"/>
+      <w:bookmarkStart w:id="2" w:name="_Toc200895342"/>
       <w:r>
         <w:rPr>
           <w:rStyle w:val="Ttulo1Car"/>
@@ -2839,7 +2839,7 @@
       <w:pPr>
         <w:pStyle w:val="Ttulo1"/>
       </w:pPr>
-      <w:bookmarkStart w:id="3" w:name="_Toc200537943"/>
+      <w:bookmarkStart w:id="3" w:name="_Toc200895343"/>
       <w:r>
         <w:lastRenderedPageBreak/>
         <w:t>Fotos y logos</w:t>
@@ -4090,7 +4090,7 @@
       <w:pPr>
         <w:pStyle w:val="Ttulo1"/>
       </w:pPr>
-      <w:bookmarkStart w:id="4" w:name="_Toc200537944"/>
+      <w:bookmarkStart w:id="4" w:name="_Toc200895344"/>
       <w:r>
         <w:lastRenderedPageBreak/>
         <w:t>Tipografía</w:t>
@@ -4109,7 +4109,7 @@
       <w:pPr>
         <w:pStyle w:val="Ttulo2"/>
       </w:pPr>
-      <w:bookmarkStart w:id="5" w:name="_Toc200537945"/>
+      <w:bookmarkStart w:id="5" w:name="_Toc200895345"/>
       <w:r>
         <w:t>Fuente</w:t>
       </w:r>
@@ -4188,7 +4188,7 @@
       <w:pPr>
         <w:pStyle w:val="Ttulo2"/>
       </w:pPr>
-      <w:bookmarkStart w:id="6" w:name="_Toc200537946"/>
+      <w:bookmarkStart w:id="6" w:name="_Toc200895346"/>
       <w:r>
         <w:t>Tamaño de la fuente</w:t>
       </w:r>
@@ -4495,7 +4495,7 @@
       <w:pPr>
         <w:pStyle w:val="Ttulo2"/>
       </w:pPr>
-      <w:bookmarkStart w:id="7" w:name="_Toc200537947"/>
+      <w:bookmarkStart w:id="7" w:name="_Toc200895347"/>
       <w:r>
         <w:t>Estilo de la fuente</w:t>
       </w:r>
@@ -4513,7 +4513,7 @@
         <w:pStyle w:val="Ttulo3"/>
       </w:pPr>
       <w:bookmarkStart w:id="8" w:name="_Hlk160392053"/>
-      <w:bookmarkStart w:id="9" w:name="_Toc200537948"/>
+      <w:bookmarkStart w:id="9" w:name="_Toc200895348"/>
       <w:r>
         <w:t>Negrita</w:t>
       </w:r>
@@ -4603,7 +4603,7 @@
       <w:pPr>
         <w:pStyle w:val="Ttulo3"/>
       </w:pPr>
-      <w:bookmarkStart w:id="10" w:name="_Toc200537949"/>
+      <w:bookmarkStart w:id="10" w:name="_Toc200895349"/>
       <w:r>
         <w:t>Subrayado</w:t>
       </w:r>
@@ -4642,7 +4642,7 @@
       <w:pPr>
         <w:pStyle w:val="Ttulo3"/>
       </w:pPr>
-      <w:bookmarkStart w:id="11" w:name="_Toc200537950"/>
+      <w:bookmarkStart w:id="11" w:name="_Toc200895350"/>
       <w:r>
         <w:t>Interlineado</w:t>
       </w:r>
@@ -4688,7 +4688,7 @@
       <w:pPr>
         <w:pStyle w:val="Ttulo2"/>
       </w:pPr>
-      <w:bookmarkStart w:id="12" w:name="_Toc200537951"/>
+      <w:bookmarkStart w:id="12" w:name="_Toc200895351"/>
       <w:r>
         <w:t>Color de la fuente respecto al fondo</w:t>
       </w:r>
@@ -6065,7 +6065,7 @@
       <w:pPr>
         <w:pStyle w:val="Ttulo1"/>
       </w:pPr>
-      <w:bookmarkStart w:id="14" w:name="_Toc200537952"/>
+      <w:bookmarkStart w:id="14" w:name="_Toc200895352"/>
       <w:r>
         <w:lastRenderedPageBreak/>
         <w:t>Colores</w:t>
@@ -6077,7 +6077,7 @@
       <w:pPr>
         <w:pStyle w:val="Ttulo2"/>
       </w:pPr>
-      <w:bookmarkStart w:id="15" w:name="_Toc200537953"/>
+      <w:bookmarkStart w:id="15" w:name="_Toc200895353"/>
       <w:r>
         <w:t xml:space="preserve">Paleta </w:t>
       </w:r>
@@ -6963,7 +6963,7 @@
       <w:pPr>
         <w:pStyle w:val="Ttulo2"/>
       </w:pPr>
-      <w:bookmarkStart w:id="17" w:name="_Toc200537954"/>
+      <w:bookmarkStart w:id="17" w:name="_Toc200895354"/>
       <w:r>
         <w:t>Distribución de la paleta de colores en la estructura del sitio</w:t>
       </w:r>
@@ -7107,7 +7107,7 @@
       <w:pPr>
         <w:pStyle w:val="Ttulo1"/>
       </w:pPr>
-      <w:bookmarkStart w:id="18" w:name="_Toc200537955"/>
+      <w:bookmarkStart w:id="18" w:name="_Toc200895355"/>
       <w:r>
         <w:lastRenderedPageBreak/>
         <w:t>Iconografía</w:t>
@@ -7290,7 +7290,7 @@
                 <w:noProof/>
               </w:rPr>
               <w:drawing>
-                <wp:inline distT="0" distB="0" distL="0" distR="0" wp14:anchorId="407FC9E6" wp14:editId="1CAB11D3">
+                <wp:inline distT="0" distB="0" distL="0" distR="0" wp14:anchorId="407FC9E6" wp14:editId="2A77EC1F">
                   <wp:extent cx="380365" cy="380910"/>
                   <wp:effectExtent l="0" t="0" r="635" b="635"/>
                   <wp:docPr id="1358278458" name="Imagen 35"/>
@@ -7453,7 +7453,7 @@
                 <w:noProof/>
               </w:rPr>
               <w:drawing>
-                <wp:inline distT="0" distB="0" distL="0" distR="0" wp14:anchorId="59B988AD" wp14:editId="411D50A1">
+                <wp:inline distT="0" distB="0" distL="0" distR="0" wp14:anchorId="59B988AD" wp14:editId="08E73F66">
                   <wp:extent cx="369277" cy="369277"/>
                   <wp:effectExtent l="0" t="0" r="0" b="0"/>
                   <wp:docPr id="2059911769" name="Imagen 38"/>
@@ -8725,7 +8725,7 @@
                 <w:noProof/>
               </w:rPr>
               <w:drawing>
-                <wp:inline distT="0" distB="0" distL="0" distR="0" wp14:anchorId="78EC6D9B" wp14:editId="78C1E28E">
+                <wp:inline distT="0" distB="0" distL="0" distR="0" wp14:anchorId="78EC6D9B" wp14:editId="03DE797C">
                   <wp:extent cx="304800" cy="304800"/>
                   <wp:effectExtent l="0" t="0" r="0" b="0"/>
                   <wp:docPr id="306582071" name="Imagen 36"/>
@@ -8926,7 +8926,7 @@
                 <w:noProof/>
               </w:rPr>
               <w:drawing>
-                <wp:inline distT="0" distB="0" distL="0" distR="0" wp14:anchorId="6A7E9D1C" wp14:editId="4CD74012">
+                <wp:inline distT="0" distB="0" distL="0" distR="0" wp14:anchorId="6A7E9D1C" wp14:editId="2A86790C">
                   <wp:extent cx="326572" cy="326572"/>
                   <wp:effectExtent l="0" t="0" r="0" b="0"/>
                   <wp:docPr id="1894736239" name="Imagen 44"/>
@@ -9143,7 +9143,7 @@
       <w:pPr>
         <w:pStyle w:val="Ttulo1"/>
       </w:pPr>
-      <w:bookmarkStart w:id="19" w:name="_Toc200537956"/>
+      <w:bookmarkStart w:id="19" w:name="_Toc200895356"/>
       <w:r>
         <w:lastRenderedPageBreak/>
         <w:t>Usabilidad</w:t>
@@ -10164,7 +10164,7 @@
       <w:pPr>
         <w:pStyle w:val="Ttulo1"/>
       </w:pPr>
-      <w:bookmarkStart w:id="20" w:name="_Toc200537957"/>
+      <w:bookmarkStart w:id="20" w:name="_Toc200895357"/>
       <w:r>
         <w:lastRenderedPageBreak/>
         <w:t>Accesibilidad</w:t>
@@ -11037,7 +11037,7 @@
       <w:pPr>
         <w:pStyle w:val="Ttulo1"/>
       </w:pPr>
-      <w:bookmarkStart w:id="22" w:name="_Toc200537958"/>
+      <w:bookmarkStart w:id="22" w:name="_Toc200895358"/>
       <w:r>
         <w:lastRenderedPageBreak/>
         <w:t>Estructura</w:t>
@@ -11048,7 +11048,7 @@
       <w:pPr>
         <w:pStyle w:val="Ttulo2"/>
       </w:pPr>
-      <w:bookmarkStart w:id="23" w:name="_Toc200537959"/>
+      <w:bookmarkStart w:id="23" w:name="_Toc200895359"/>
       <w:r>
         <w:t>Estructura</w:t>
       </w:r>
@@ -11190,7 +11190,7 @@
       <w:pPr>
         <w:pStyle w:val="Ttulo2"/>
       </w:pPr>
-      <w:bookmarkStart w:id="24" w:name="_Toc200537960"/>
+      <w:bookmarkStart w:id="24" w:name="_Toc200895360"/>
       <w:r>
         <w:t xml:space="preserve">Esquema de maquetación </w:t>
       </w:r>
@@ -11377,7 +11377,7 @@
       <w:pPr>
         <w:pStyle w:val="Ttulo2"/>
       </w:pPr>
-      <w:bookmarkStart w:id="25" w:name="_Toc200537961"/>
+      <w:bookmarkStart w:id="25" w:name="_Toc200895361"/>
       <w:r>
         <w:lastRenderedPageBreak/>
         <w:t>Descripción características estructura web</w:t>
@@ -11577,6 +11577,23 @@
       </w:pPr>
       <w:r>
         <w:t>Solo en aquellas páginas que así lo precisen se prevé una sección lateral como elemento de navegación, ubicada en margen izquierdo y paralela a la sección central o de contenido donde se ubicarán elementos de navegación para el contenido</w:t>
+      </w:r>
+      <w:r>
+        <w:t xml:space="preserve">. En caso de pantallas medianas, este menú lateral se ubicará </w:t>
+      </w:r>
+      <w:r>
+        <w:t xml:space="preserve">centrado cenitalmente y </w:t>
+      </w:r>
+      <w:r>
+        <w:t xml:space="preserve">bajo el menú de navegación y si el contenido es muy extenso se podrá hacer </w:t>
+      </w:r>
+      <w:proofErr w:type="spellStart"/>
+      <w:r>
+        <w:t>scroll</w:t>
+      </w:r>
+      <w:proofErr w:type="spellEnd"/>
+      <w:r>
+        <w:t xml:space="preserve"> para desplazarse por él.</w:t>
       </w:r>
     </w:p>
     <w:p>
@@ -11802,7 +11819,7 @@
         <w:pStyle w:val="Ttulo2"/>
       </w:pPr>
       <w:bookmarkStart w:id="26" w:name="_Hlk160392709"/>
-      <w:bookmarkStart w:id="27" w:name="_Toc200537962"/>
+      <w:bookmarkStart w:id="27" w:name="_Toc200895362"/>
       <w:r>
         <w:lastRenderedPageBreak/>
         <w:t>Maquetación web</w:t>
@@ -11813,7 +11830,7 @@
       <w:pPr>
         <w:pStyle w:val="Ttulo3"/>
       </w:pPr>
-      <w:bookmarkStart w:id="28" w:name="_Toc200537963"/>
+      <w:bookmarkStart w:id="28" w:name="_Toc200895363"/>
       <w:r>
         <w:t>Páginas externas del sitio web</w:t>
       </w:r>
@@ -11985,10 +12002,10 @@
           <w14:ligatures w14:val="standardContextual"/>
         </w:rPr>
         <w:drawing>
-          <wp:inline distT="0" distB="0" distL="0" distR="0" wp14:anchorId="5143273F" wp14:editId="7F953FC3">
+          <wp:inline distT="0" distB="0" distL="0" distR="0" wp14:anchorId="11CA5181" wp14:editId="29BDCF89">
             <wp:extent cx="5489575" cy="7435215"/>
             <wp:effectExtent l="0" t="0" r="0" b="0"/>
-            <wp:docPr id="590134637" name="Imagen 33" descr="Interfaz de usuario gráfica&#10;&#10;El contenido generado por IA puede ser incorrecto."/>
+            <wp:docPr id="1420139421" name="Imagen 26"/>
             <wp:cNvGraphicFramePr>
               <a:graphicFrameLocks xmlns:a="http://schemas.openxmlformats.org/drawingml/2006/main" noChangeAspect="1"/>
             </wp:cNvGraphicFramePr>
@@ -11996,7 +12013,7 @@
               <a:graphicData uri="http://schemas.openxmlformats.org/drawingml/2006/picture">
                 <pic:pic xmlns:pic="http://schemas.openxmlformats.org/drawingml/2006/picture">
                   <pic:nvPicPr>
-                    <pic:cNvPr id="590134637" name="Imagen 33" descr="Interfaz de usuario gráfica&#10;&#10;El contenido generado por IA puede ser incorrecto."/>
+                    <pic:cNvPr id="1420139421" name="Imagen 1420139421"/>
                     <pic:cNvPicPr/>
                   </pic:nvPicPr>
                   <pic:blipFill>
@@ -12098,7 +12115,7 @@
       <w:r>
         <w:br w:type="page"/>
       </w:r>
-      <w:bookmarkStart w:id="29" w:name="_Toc200537964"/>
+      <w:bookmarkStart w:id="29" w:name="_Toc200895364"/>
       <w:r>
         <w:lastRenderedPageBreak/>
         <w:t>Páginas internas del sitio web</w:t>
@@ -12314,6 +12331,87 @@
     </w:p>
     <w:p/>
     <w:p>
+      <w:r>
+        <w:lastRenderedPageBreak/>
+        <w:t>Maqueta de aproximación a la página tipo interna</w:t>
+      </w:r>
+      <w:r>
+        <w:t xml:space="preserve"> </w:t>
+      </w:r>
+      <w:r>
+        <w:t xml:space="preserve">del sitio </w:t>
+      </w:r>
+      <w:r>
+        <w:t>con menú lateral ubicado cenitalmente</w:t>
+      </w:r>
+      <w:r>
+        <w:t xml:space="preserve"> web según normas descritas para pantallas de entre 768.1 </w:t>
+      </w:r>
+      <w:proofErr w:type="spellStart"/>
+      <w:r>
+        <w:t>px</w:t>
+      </w:r>
+      <w:proofErr w:type="spellEnd"/>
+      <w:r>
+        <w:t xml:space="preserve"> y 991.9 </w:t>
+      </w:r>
+      <w:proofErr w:type="spellStart"/>
+      <w:r>
+        <w:t>px</w:t>
+      </w:r>
+      <w:proofErr w:type="spellEnd"/>
+    </w:p>
+    <w:p>
+      <w:r>
+        <w:rPr>
+          <w:noProof/>
+          <w14:ligatures w14:val="standardContextual"/>
+        </w:rPr>
+        <w:drawing>
+          <wp:inline distT="0" distB="0" distL="0" distR="0" wp14:anchorId="1060DFC0" wp14:editId="24414096">
+            <wp:extent cx="5489575" cy="7442200"/>
+            <wp:effectExtent l="0" t="0" r="0" b="6350"/>
+            <wp:docPr id="1808180741" name="Imagen 27"/>
+            <wp:cNvGraphicFramePr>
+              <a:graphicFrameLocks xmlns:a="http://schemas.openxmlformats.org/drawingml/2006/main" noChangeAspect="1"/>
+            </wp:cNvGraphicFramePr>
+            <a:graphic xmlns:a="http://schemas.openxmlformats.org/drawingml/2006/main">
+              <a:graphicData uri="http://schemas.openxmlformats.org/drawingml/2006/picture">
+                <pic:pic xmlns:pic="http://schemas.openxmlformats.org/drawingml/2006/picture">
+                  <pic:nvPicPr>
+                    <pic:cNvPr id="1808180741" name="Imagen 1808180741"/>
+                    <pic:cNvPicPr/>
+                  </pic:nvPicPr>
+                  <pic:blipFill>
+                    <a:blip r:embed="rId39">
+                      <a:extLst>
+                        <a:ext uri="{28A0092B-C50C-407E-A947-70E740481C1C}">
+                          <a14:useLocalDpi xmlns:a14="http://schemas.microsoft.com/office/drawing/2010/main" val="0"/>
+                        </a:ext>
+                      </a:extLst>
+                    </a:blip>
+                    <a:stretch>
+                      <a:fillRect/>
+                    </a:stretch>
+                  </pic:blipFill>
+                  <pic:spPr>
+                    <a:xfrm>
+                      <a:off x="0" y="0"/>
+                      <a:ext cx="5489575" cy="7442200"/>
+                    </a:xfrm>
+                    <a:prstGeom prst="rect">
+                      <a:avLst/>
+                    </a:prstGeom>
+                  </pic:spPr>
+                </pic:pic>
+              </a:graphicData>
+            </a:graphic>
+          </wp:inline>
+        </w:drawing>
+      </w:r>
+    </w:p>
+    <w:p/>
+    <w:p>
       <w:pPr>
         <w:rPr>
           <w:b/>
@@ -12353,7 +12451,6 @@
       </w:r>
       <w:proofErr w:type="spellEnd"/>
     </w:p>
-    <w:p/>
     <w:p>
       <w:pPr>
         <w:rPr>
@@ -12384,7 +12481,7 @@
                     <pic:cNvPicPr/>
                   </pic:nvPicPr>
                   <pic:blipFill>
-                    <a:blip r:embed="rId39">
+                    <a:blip r:embed="rId40">
                       <a:extLst>
                         <a:ext uri="{28A0092B-C50C-407E-A947-70E740481C1C}">
                           <a14:useLocalDpi xmlns:a14="http://schemas.microsoft.com/office/drawing/2010/main" val="0"/>
@@ -12415,7 +12512,7 @@
       <w:pPr>
         <w:pStyle w:val="Ttulo2"/>
       </w:pPr>
-      <w:bookmarkStart w:id="30" w:name="_Toc200537965"/>
+      <w:bookmarkStart w:id="30" w:name="_Toc200895365"/>
       <w:r>
         <w:lastRenderedPageBreak/>
         <w:t>Plano del sitio web</w:t>
@@ -12484,7 +12581,7 @@
                     <pic:cNvPicPr/>
                   </pic:nvPicPr>
                   <pic:blipFill>
-                    <a:blip r:embed="rId40" cstate="print">
+                    <a:blip r:embed="rId41" cstate="print">
                       <a:extLst>
                         <a:ext uri="{28A0092B-C50C-407E-A947-70E740481C1C}">
                           <a14:useLocalDpi xmlns:a14="http://schemas.microsoft.com/office/drawing/2010/main" val="0"/>
@@ -12527,7 +12624,7 @@
       </w:pPr>
     </w:p>
     <w:p>
-      <w:bookmarkStart w:id="31" w:name="_Toc200537966"/>
+      <w:bookmarkStart w:id="31" w:name="_Toc200895366"/>
       <w:r>
         <w:rPr>
           <w:rStyle w:val="Ttulo1Car"/>
@@ -12562,8 +12659,8 @@
     <w:bookmarkEnd w:id="26"/>
     <w:p/>
     <w:sectPr>
-      <w:headerReference w:type="default" r:id="rId41"/>
-      <w:footerReference w:type="default" r:id="rId42"/>
+      <w:headerReference w:type="default" r:id="rId42"/>
+      <w:footerReference w:type="default" r:id="rId43"/>
       <w:pgSz w:w="11906" w:h="16838"/>
       <w:pgMar w:top="1134" w:right="1701" w:bottom="709" w:left="1560" w:header="708" w:footer="708" w:gutter="0"/>
       <w:cols w:space="708"/>
@@ -14975,7 +15072,7 @@
   <w:style w:type="paragraph" w:default="1" w:styleId="Normal">
     <w:name w:val="Normal"/>
     <w:qFormat/>
-    <w:rsid w:val="00837F81"/>
+    <w:rsid w:val="00B27C93"/>
     <w:pPr>
       <w:spacing w:after="120" w:line="264" w:lineRule="auto"/>
     </w:pPr>
@@ -15665,6 +15762,7 @@
     <w:rsid w:val="0052202A"/>
     <w:rsid w:val="0053411E"/>
     <w:rsid w:val="0056558A"/>
+    <w:rsid w:val="005965E1"/>
     <w:rsid w:val="005A471F"/>
     <w:rsid w:val="00626491"/>
     <w:rsid w:val="00663CEF"/>
@@ -15673,6 +15771,7 @@
     <w:rsid w:val="00840BB5"/>
     <w:rsid w:val="008F1482"/>
     <w:rsid w:val="008F3D6D"/>
+    <w:rsid w:val="00942B88"/>
     <w:rsid w:val="00975D78"/>
     <w:rsid w:val="009E4EB8"/>
     <w:rsid w:val="00A61F51"/>

</xml_diff>

<commit_message>
Últimos detalles y depurado del proyecto
</commit_message>
<xml_diff>
--- a/documentacion/Martinez_Madruga_Sara_Guia_de_Estilos.docx
+++ b/documentacion/Martinez_Madruga_Sara_Guia_de_Estilos.docx
@@ -810,7 +810,7 @@
           <w:r>
             <w:fldChar w:fldCharType="separate"/>
           </w:r>
-          <w:hyperlink w:anchor="_Toc200895342" w:history="1">
+          <w:hyperlink w:anchor="_Toc200932371" w:history="1">
             <w:r>
               <w:rPr>
                 <w:rStyle w:val="Hipervnculo"/>
@@ -837,7 +837,7 @@
                 <w:noProof/>
                 <w:webHidden/>
               </w:rPr>
-              <w:instrText xml:space="preserve"> PAGEREF _Toc200895342 \h </w:instrText>
+              <w:instrText xml:space="preserve"> PAGEREF _Toc200932371 \h </w:instrText>
             </w:r>
             <w:r>
               <w:rPr>
@@ -883,7 +883,7 @@
               <w14:ligatures w14:val="standardContextual"/>
             </w:rPr>
           </w:pPr>
-          <w:hyperlink w:anchor="_Toc200895343" w:history="1">
+          <w:hyperlink w:anchor="_Toc200932372" w:history="1">
             <w:r>
               <w:rPr>
                 <w:rStyle w:val="Hipervnculo"/>
@@ -910,7 +910,7 @@
                 <w:noProof/>
                 <w:webHidden/>
               </w:rPr>
-              <w:instrText xml:space="preserve"> PAGEREF _Toc200895343 \h </w:instrText>
+              <w:instrText xml:space="preserve"> PAGEREF _Toc200932372 \h </w:instrText>
             </w:r>
             <w:r>
               <w:rPr>
@@ -956,7 +956,7 @@
               <w14:ligatures w14:val="standardContextual"/>
             </w:rPr>
           </w:pPr>
-          <w:hyperlink w:anchor="_Toc200895344" w:history="1">
+          <w:hyperlink w:anchor="_Toc200932373" w:history="1">
             <w:r>
               <w:rPr>
                 <w:rStyle w:val="Hipervnculo"/>
@@ -983,7 +983,7 @@
                 <w:noProof/>
                 <w:webHidden/>
               </w:rPr>
-              <w:instrText xml:space="preserve"> PAGEREF _Toc200895344 \h </w:instrText>
+              <w:instrText xml:space="preserve"> PAGEREF _Toc200932373 \h </w:instrText>
             </w:r>
             <w:r>
               <w:rPr>
@@ -1029,7 +1029,7 @@
               <w14:ligatures w14:val="standardContextual"/>
             </w:rPr>
           </w:pPr>
-          <w:hyperlink w:anchor="_Toc200895345" w:history="1">
+          <w:hyperlink w:anchor="_Toc200932374" w:history="1">
             <w:r>
               <w:rPr>
                 <w:rStyle w:val="Hipervnculo"/>
@@ -1056,7 +1056,7 @@
                 <w:noProof/>
                 <w:webHidden/>
               </w:rPr>
-              <w:instrText xml:space="preserve"> PAGEREF _Toc200895345 \h </w:instrText>
+              <w:instrText xml:space="preserve"> PAGEREF _Toc200932374 \h </w:instrText>
             </w:r>
             <w:r>
               <w:rPr>
@@ -1102,7 +1102,7 @@
               <w14:ligatures w14:val="standardContextual"/>
             </w:rPr>
           </w:pPr>
-          <w:hyperlink w:anchor="_Toc200895346" w:history="1">
+          <w:hyperlink w:anchor="_Toc200932375" w:history="1">
             <w:r>
               <w:rPr>
                 <w:rStyle w:val="Hipervnculo"/>
@@ -1129,7 +1129,7 @@
                 <w:noProof/>
                 <w:webHidden/>
               </w:rPr>
-              <w:instrText xml:space="preserve"> PAGEREF _Toc200895346 \h </w:instrText>
+              <w:instrText xml:space="preserve"> PAGEREF _Toc200932375 \h </w:instrText>
             </w:r>
             <w:r>
               <w:rPr>
@@ -1175,7 +1175,7 @@
               <w14:ligatures w14:val="standardContextual"/>
             </w:rPr>
           </w:pPr>
-          <w:hyperlink w:anchor="_Toc200895347" w:history="1">
+          <w:hyperlink w:anchor="_Toc200932376" w:history="1">
             <w:r>
               <w:rPr>
                 <w:rStyle w:val="Hipervnculo"/>
@@ -1202,7 +1202,7 @@
                 <w:noProof/>
                 <w:webHidden/>
               </w:rPr>
-              <w:instrText xml:space="preserve"> PAGEREF _Toc200895347 \h </w:instrText>
+              <w:instrText xml:space="preserve"> PAGEREF _Toc200932376 \h </w:instrText>
             </w:r>
             <w:r>
               <w:rPr>
@@ -1248,7 +1248,7 @@
               <w14:ligatures w14:val="standardContextual"/>
             </w:rPr>
           </w:pPr>
-          <w:hyperlink w:anchor="_Toc200895348" w:history="1">
+          <w:hyperlink w:anchor="_Toc200932377" w:history="1">
             <w:r>
               <w:rPr>
                 <w:rStyle w:val="Hipervnculo"/>
@@ -1275,7 +1275,7 @@
                 <w:noProof/>
                 <w:webHidden/>
               </w:rPr>
-              <w:instrText xml:space="preserve"> PAGEREF _Toc200895348 \h </w:instrText>
+              <w:instrText xml:space="preserve"> PAGEREF _Toc200932377 \h </w:instrText>
             </w:r>
             <w:r>
               <w:rPr>
@@ -1321,7 +1321,7 @@
               <w14:ligatures w14:val="standardContextual"/>
             </w:rPr>
           </w:pPr>
-          <w:hyperlink w:anchor="_Toc200895349" w:history="1">
+          <w:hyperlink w:anchor="_Toc200932378" w:history="1">
             <w:r>
               <w:rPr>
                 <w:rStyle w:val="Hipervnculo"/>
@@ -1348,7 +1348,7 @@
                 <w:noProof/>
                 <w:webHidden/>
               </w:rPr>
-              <w:instrText xml:space="preserve"> PAGEREF _Toc200895349 \h </w:instrText>
+              <w:instrText xml:space="preserve"> PAGEREF _Toc200932378 \h </w:instrText>
             </w:r>
             <w:r>
               <w:rPr>
@@ -1394,7 +1394,7 @@
               <w14:ligatures w14:val="standardContextual"/>
             </w:rPr>
           </w:pPr>
-          <w:hyperlink w:anchor="_Toc200895350" w:history="1">
+          <w:hyperlink w:anchor="_Toc200932379" w:history="1">
             <w:r>
               <w:rPr>
                 <w:rStyle w:val="Hipervnculo"/>
@@ -1421,7 +1421,7 @@
                 <w:noProof/>
                 <w:webHidden/>
               </w:rPr>
-              <w:instrText xml:space="preserve"> PAGEREF _Toc200895350 \h </w:instrText>
+              <w:instrText xml:space="preserve"> PAGEREF _Toc200932379 \h </w:instrText>
             </w:r>
             <w:r>
               <w:rPr>
@@ -1467,7 +1467,7 @@
               <w14:ligatures w14:val="standardContextual"/>
             </w:rPr>
           </w:pPr>
-          <w:hyperlink w:anchor="_Toc200895351" w:history="1">
+          <w:hyperlink w:anchor="_Toc200932380" w:history="1">
             <w:r>
               <w:rPr>
                 <w:rStyle w:val="Hipervnculo"/>
@@ -1494,7 +1494,7 @@
                 <w:noProof/>
                 <w:webHidden/>
               </w:rPr>
-              <w:instrText xml:space="preserve"> PAGEREF _Toc200895351 \h </w:instrText>
+              <w:instrText xml:space="preserve"> PAGEREF _Toc200932380 \h </w:instrText>
             </w:r>
             <w:r>
               <w:rPr>
@@ -1540,7 +1540,7 @@
               <w14:ligatures w14:val="standardContextual"/>
             </w:rPr>
           </w:pPr>
-          <w:hyperlink w:anchor="_Toc200895352" w:history="1">
+          <w:hyperlink w:anchor="_Toc200932381" w:history="1">
             <w:r>
               <w:rPr>
                 <w:rStyle w:val="Hipervnculo"/>
@@ -1567,7 +1567,7 @@
                 <w:noProof/>
                 <w:webHidden/>
               </w:rPr>
-              <w:instrText xml:space="preserve"> PAGEREF _Toc200895352 \h </w:instrText>
+              <w:instrText xml:space="preserve"> PAGEREF _Toc200932381 \h </w:instrText>
             </w:r>
             <w:r>
               <w:rPr>
@@ -1613,7 +1613,7 @@
               <w14:ligatures w14:val="standardContextual"/>
             </w:rPr>
           </w:pPr>
-          <w:hyperlink w:anchor="_Toc200895353" w:history="1">
+          <w:hyperlink w:anchor="_Toc200932382" w:history="1">
             <w:r>
               <w:rPr>
                 <w:rStyle w:val="Hipervnculo"/>
@@ -1640,7 +1640,7 @@
                 <w:noProof/>
                 <w:webHidden/>
               </w:rPr>
-              <w:instrText xml:space="preserve"> PAGEREF _Toc200895353 \h </w:instrText>
+              <w:instrText xml:space="preserve"> PAGEREF _Toc200932382 \h </w:instrText>
             </w:r>
             <w:r>
               <w:rPr>
@@ -1686,7 +1686,7 @@
               <w14:ligatures w14:val="standardContextual"/>
             </w:rPr>
           </w:pPr>
-          <w:hyperlink w:anchor="_Toc200895354" w:history="1">
+          <w:hyperlink w:anchor="_Toc200932383" w:history="1">
             <w:r>
               <w:rPr>
                 <w:rStyle w:val="Hipervnculo"/>
@@ -1713,7 +1713,7 @@
                 <w:noProof/>
                 <w:webHidden/>
               </w:rPr>
-              <w:instrText xml:space="preserve"> PAGEREF _Toc200895354 \h </w:instrText>
+              <w:instrText xml:space="preserve"> PAGEREF _Toc200932383 \h </w:instrText>
             </w:r>
             <w:r>
               <w:rPr>
@@ -1759,7 +1759,7 @@
               <w14:ligatures w14:val="standardContextual"/>
             </w:rPr>
           </w:pPr>
-          <w:hyperlink w:anchor="_Toc200895355" w:history="1">
+          <w:hyperlink w:anchor="_Toc200932384" w:history="1">
             <w:r>
               <w:rPr>
                 <w:rStyle w:val="Hipervnculo"/>
@@ -1786,7 +1786,7 @@
                 <w:noProof/>
                 <w:webHidden/>
               </w:rPr>
-              <w:instrText xml:space="preserve"> PAGEREF _Toc200895355 \h </w:instrText>
+              <w:instrText xml:space="preserve"> PAGEREF _Toc200932384 \h </w:instrText>
             </w:r>
             <w:r>
               <w:rPr>
@@ -1832,7 +1832,7 @@
               <w14:ligatures w14:val="standardContextual"/>
             </w:rPr>
           </w:pPr>
-          <w:hyperlink w:anchor="_Toc200895356" w:history="1">
+          <w:hyperlink w:anchor="_Toc200932385" w:history="1">
             <w:r>
               <w:rPr>
                 <w:rStyle w:val="Hipervnculo"/>
@@ -1859,7 +1859,7 @@
                 <w:noProof/>
                 <w:webHidden/>
               </w:rPr>
-              <w:instrText xml:space="preserve"> PAGEREF _Toc200895356 \h </w:instrText>
+              <w:instrText xml:space="preserve"> PAGEREF _Toc200932385 \h </w:instrText>
             </w:r>
             <w:r>
               <w:rPr>
@@ -1905,7 +1905,7 @@
               <w14:ligatures w14:val="standardContextual"/>
             </w:rPr>
           </w:pPr>
-          <w:hyperlink w:anchor="_Toc200895357" w:history="1">
+          <w:hyperlink w:anchor="_Toc200932386" w:history="1">
             <w:r>
               <w:rPr>
                 <w:rStyle w:val="Hipervnculo"/>
@@ -1932,7 +1932,7 @@
                 <w:noProof/>
                 <w:webHidden/>
               </w:rPr>
-              <w:instrText xml:space="preserve"> PAGEREF _Toc200895357 \h </w:instrText>
+              <w:instrText xml:space="preserve"> PAGEREF _Toc200932386 \h </w:instrText>
             </w:r>
             <w:r>
               <w:rPr>
@@ -1978,7 +1978,7 @@
               <w14:ligatures w14:val="standardContextual"/>
             </w:rPr>
           </w:pPr>
-          <w:hyperlink w:anchor="_Toc200895358" w:history="1">
+          <w:hyperlink w:anchor="_Toc200932387" w:history="1">
             <w:r>
               <w:rPr>
                 <w:rStyle w:val="Hipervnculo"/>
@@ -2005,7 +2005,7 @@
                 <w:noProof/>
                 <w:webHidden/>
               </w:rPr>
-              <w:instrText xml:space="preserve"> PAGEREF _Toc200895358 \h </w:instrText>
+              <w:instrText xml:space="preserve"> PAGEREF _Toc200932387 \h </w:instrText>
             </w:r>
             <w:r>
               <w:rPr>
@@ -2051,7 +2051,7 @@
               <w14:ligatures w14:val="standardContextual"/>
             </w:rPr>
           </w:pPr>
-          <w:hyperlink w:anchor="_Toc200895359" w:history="1">
+          <w:hyperlink w:anchor="_Toc200932388" w:history="1">
             <w:r>
               <w:rPr>
                 <w:rStyle w:val="Hipervnculo"/>
@@ -2078,7 +2078,7 @@
                 <w:noProof/>
                 <w:webHidden/>
               </w:rPr>
-              <w:instrText xml:space="preserve"> PAGEREF _Toc200895359 \h </w:instrText>
+              <w:instrText xml:space="preserve"> PAGEREF _Toc200932388 \h </w:instrText>
             </w:r>
             <w:r>
               <w:rPr>
@@ -2124,7 +2124,7 @@
               <w14:ligatures w14:val="standardContextual"/>
             </w:rPr>
           </w:pPr>
-          <w:hyperlink w:anchor="_Toc200895360" w:history="1">
+          <w:hyperlink w:anchor="_Toc200932389" w:history="1">
             <w:r>
               <w:rPr>
                 <w:rStyle w:val="Hipervnculo"/>
@@ -2151,7 +2151,7 @@
                 <w:noProof/>
                 <w:webHidden/>
               </w:rPr>
-              <w:instrText xml:space="preserve"> PAGEREF _Toc200895360 \h </w:instrText>
+              <w:instrText xml:space="preserve"> PAGEREF _Toc200932389 \h </w:instrText>
             </w:r>
             <w:r>
               <w:rPr>
@@ -2197,7 +2197,7 @@
               <w14:ligatures w14:val="standardContextual"/>
             </w:rPr>
           </w:pPr>
-          <w:hyperlink w:anchor="_Toc200895361" w:history="1">
+          <w:hyperlink w:anchor="_Toc200932390" w:history="1">
             <w:r>
               <w:rPr>
                 <w:rStyle w:val="Hipervnculo"/>
@@ -2224,7 +2224,7 @@
                 <w:noProof/>
                 <w:webHidden/>
               </w:rPr>
-              <w:instrText xml:space="preserve"> PAGEREF _Toc200895361 \h </w:instrText>
+              <w:instrText xml:space="preserve"> PAGEREF _Toc200932390 \h </w:instrText>
             </w:r>
             <w:r>
               <w:rPr>
@@ -2270,7 +2270,7 @@
               <w14:ligatures w14:val="standardContextual"/>
             </w:rPr>
           </w:pPr>
-          <w:hyperlink w:anchor="_Toc200895362" w:history="1">
+          <w:hyperlink w:anchor="_Toc200932391" w:history="1">
             <w:r>
               <w:rPr>
                 <w:rStyle w:val="Hipervnculo"/>
@@ -2297,7 +2297,7 @@
                 <w:noProof/>
                 <w:webHidden/>
               </w:rPr>
-              <w:instrText xml:space="preserve"> PAGEREF _Toc200895362 \h </w:instrText>
+              <w:instrText xml:space="preserve"> PAGEREF _Toc200932391 \h </w:instrText>
             </w:r>
             <w:r>
               <w:rPr>
@@ -2343,7 +2343,7 @@
               <w14:ligatures w14:val="standardContextual"/>
             </w:rPr>
           </w:pPr>
-          <w:hyperlink w:anchor="_Toc200895363" w:history="1">
+          <w:hyperlink w:anchor="_Toc200932392" w:history="1">
             <w:r>
               <w:rPr>
                 <w:rStyle w:val="Hipervnculo"/>
@@ -2370,7 +2370,7 @@
                 <w:noProof/>
                 <w:webHidden/>
               </w:rPr>
-              <w:instrText xml:space="preserve"> PAGEREF _Toc200895363 \h </w:instrText>
+              <w:instrText xml:space="preserve"> PAGEREF _Toc200932392 \h </w:instrText>
             </w:r>
             <w:r>
               <w:rPr>
@@ -2416,7 +2416,7 @@
               <w14:ligatures w14:val="standardContextual"/>
             </w:rPr>
           </w:pPr>
-          <w:hyperlink w:anchor="_Toc200895364" w:history="1">
+          <w:hyperlink w:anchor="_Toc200932393" w:history="1">
             <w:r>
               <w:rPr>
                 <w:rStyle w:val="Hipervnculo"/>
@@ -2443,7 +2443,7 @@
                 <w:noProof/>
                 <w:webHidden/>
               </w:rPr>
-              <w:instrText xml:space="preserve"> PAGEREF _Toc200895364 \h </w:instrText>
+              <w:instrText xml:space="preserve"> PAGEREF _Toc200932393 \h </w:instrText>
             </w:r>
             <w:r>
               <w:rPr>
@@ -2489,7 +2489,7 @@
               <w14:ligatures w14:val="standardContextual"/>
             </w:rPr>
           </w:pPr>
-          <w:hyperlink w:anchor="_Toc200895365" w:history="1">
+          <w:hyperlink w:anchor="_Toc200932394" w:history="1">
             <w:r>
               <w:rPr>
                 <w:rStyle w:val="Hipervnculo"/>
@@ -2516,7 +2516,7 @@
                 <w:noProof/>
                 <w:webHidden/>
               </w:rPr>
-              <w:instrText xml:space="preserve"> PAGEREF _Toc200895365 \h </w:instrText>
+              <w:instrText xml:space="preserve"> PAGEREF _Toc200932394 \h </w:instrText>
             </w:r>
             <w:r>
               <w:rPr>
@@ -2562,7 +2562,7 @@
               <w14:ligatures w14:val="standardContextual"/>
             </w:rPr>
           </w:pPr>
-          <w:hyperlink w:anchor="_Toc200895366" w:history="1">
+          <w:hyperlink w:anchor="_Toc200932395" w:history="1">
             <w:r>
               <w:rPr>
                 <w:rStyle w:val="Hipervnculo"/>
@@ -2589,7 +2589,7 @@
                 <w:noProof/>
                 <w:webHidden/>
               </w:rPr>
-              <w:instrText xml:space="preserve"> PAGEREF _Toc200895366 \h </w:instrText>
+              <w:instrText xml:space="preserve"> PAGEREF _Toc200932395 \h </w:instrText>
             </w:r>
             <w:r>
               <w:rPr>
@@ -2643,7 +2643,7 @@
           <w:rStyle w:val="Ttulo1Car"/>
         </w:rPr>
       </w:pPr>
-      <w:bookmarkStart w:id="2" w:name="_Toc200895342"/>
+      <w:bookmarkStart w:id="2" w:name="_Toc200932371"/>
       <w:r>
         <w:rPr>
           <w:rStyle w:val="Ttulo1Car"/>
@@ -2839,7 +2839,7 @@
       <w:pPr>
         <w:pStyle w:val="Ttulo1"/>
       </w:pPr>
-      <w:bookmarkStart w:id="3" w:name="_Toc200895343"/>
+      <w:bookmarkStart w:id="3" w:name="_Toc200932372"/>
       <w:r>
         <w:lastRenderedPageBreak/>
         <w:t>Fotos y logos</w:t>
@@ -2869,10 +2869,33 @@
       </w:r>
       <w:proofErr w:type="spellEnd"/>
       <w:r>
-        <w:t xml:space="preserve"> o png con el objetivo de optimizar la carga de </w:t>
-      </w:r>
-      <w:r>
-        <w:t xml:space="preserve">estas. </w:t>
+        <w:t xml:space="preserve"> o png </w:t>
+      </w:r>
+      <w:r>
+        <w:t>los cuales proveen</w:t>
+      </w:r>
+      <w:r>
+        <w:t xml:space="preserve"> una buena calidad visual y un peso reducido</w:t>
+      </w:r>
+      <w:r>
+        <w:t xml:space="preserve"> </w:t>
+      </w:r>
+      <w:r>
+        <w:t xml:space="preserve">con el objetivo de optimizar la carga de </w:t>
+      </w:r>
+      <w:proofErr w:type="gramStart"/>
+      <w:r>
+        <w:t>estas</w:t>
+      </w:r>
+      <w:r>
+        <w:t>,</w:t>
+      </w:r>
+      <w:r>
+        <w:t>.</w:t>
+      </w:r>
+      <w:proofErr w:type="gramEnd"/>
+      <w:r>
+        <w:t xml:space="preserve"> </w:t>
       </w:r>
     </w:p>
     <w:p>
@@ -4015,7 +4038,6 @@
       </w:r>
     </w:p>
     <w:p/>
-    <w:p/>
     <w:p>
       <w:r>
         <w:t xml:space="preserve">Está permitido el uso de imágenes en formato mayor, </w:t>
@@ -4090,7 +4112,7 @@
       <w:pPr>
         <w:pStyle w:val="Ttulo1"/>
       </w:pPr>
-      <w:bookmarkStart w:id="4" w:name="_Toc200895344"/>
+      <w:bookmarkStart w:id="4" w:name="_Toc200932373"/>
       <w:r>
         <w:lastRenderedPageBreak/>
         <w:t>Tipografía</w:t>
@@ -4109,7 +4131,7 @@
       <w:pPr>
         <w:pStyle w:val="Ttulo2"/>
       </w:pPr>
-      <w:bookmarkStart w:id="5" w:name="_Toc200895345"/>
+      <w:bookmarkStart w:id="5" w:name="_Toc200932374"/>
       <w:r>
         <w:t>Fuente</w:t>
       </w:r>
@@ -4188,7 +4210,7 @@
       <w:pPr>
         <w:pStyle w:val="Ttulo2"/>
       </w:pPr>
-      <w:bookmarkStart w:id="6" w:name="_Toc200895346"/>
+      <w:bookmarkStart w:id="6" w:name="_Toc200932375"/>
       <w:r>
         <w:t>Tamaño de la fuente</w:t>
       </w:r>
@@ -4495,7 +4517,7 @@
       <w:pPr>
         <w:pStyle w:val="Ttulo2"/>
       </w:pPr>
-      <w:bookmarkStart w:id="7" w:name="_Toc200895347"/>
+      <w:bookmarkStart w:id="7" w:name="_Toc200932376"/>
       <w:r>
         <w:t>Estilo de la fuente</w:t>
       </w:r>
@@ -4513,7 +4535,7 @@
         <w:pStyle w:val="Ttulo3"/>
       </w:pPr>
       <w:bookmarkStart w:id="8" w:name="_Hlk160392053"/>
-      <w:bookmarkStart w:id="9" w:name="_Toc200895348"/>
+      <w:bookmarkStart w:id="9" w:name="_Toc200932377"/>
       <w:r>
         <w:t>Negrita</w:t>
       </w:r>
@@ -4603,7 +4625,7 @@
       <w:pPr>
         <w:pStyle w:val="Ttulo3"/>
       </w:pPr>
-      <w:bookmarkStart w:id="10" w:name="_Toc200895349"/>
+      <w:bookmarkStart w:id="10" w:name="_Toc200932378"/>
       <w:r>
         <w:t>Subrayado</w:t>
       </w:r>
@@ -4642,7 +4664,7 @@
       <w:pPr>
         <w:pStyle w:val="Ttulo3"/>
       </w:pPr>
-      <w:bookmarkStart w:id="11" w:name="_Toc200895350"/>
+      <w:bookmarkStart w:id="11" w:name="_Toc200932379"/>
       <w:r>
         <w:t>Interlineado</w:t>
       </w:r>
@@ -4688,7 +4710,7 @@
       <w:pPr>
         <w:pStyle w:val="Ttulo2"/>
       </w:pPr>
-      <w:bookmarkStart w:id="12" w:name="_Toc200895351"/>
+      <w:bookmarkStart w:id="12" w:name="_Toc200932380"/>
       <w:r>
         <w:t>Color de la fuente respecto al fondo</w:t>
       </w:r>
@@ -6065,7 +6087,7 @@
       <w:pPr>
         <w:pStyle w:val="Ttulo1"/>
       </w:pPr>
-      <w:bookmarkStart w:id="14" w:name="_Toc200895352"/>
+      <w:bookmarkStart w:id="14" w:name="_Toc200932381"/>
       <w:r>
         <w:lastRenderedPageBreak/>
         <w:t>Colores</w:t>
@@ -6077,7 +6099,7 @@
       <w:pPr>
         <w:pStyle w:val="Ttulo2"/>
       </w:pPr>
-      <w:bookmarkStart w:id="15" w:name="_Toc200895353"/>
+      <w:bookmarkStart w:id="15" w:name="_Toc200932382"/>
       <w:r>
         <w:t xml:space="preserve">Paleta </w:t>
       </w:r>
@@ -6963,7 +6985,7 @@
       <w:pPr>
         <w:pStyle w:val="Ttulo2"/>
       </w:pPr>
-      <w:bookmarkStart w:id="17" w:name="_Toc200895354"/>
+      <w:bookmarkStart w:id="17" w:name="_Toc200932383"/>
       <w:r>
         <w:t>Distribución de la paleta de colores en la estructura del sitio</w:t>
       </w:r>
@@ -7107,7 +7129,7 @@
       <w:pPr>
         <w:pStyle w:val="Ttulo1"/>
       </w:pPr>
-      <w:bookmarkStart w:id="18" w:name="_Toc200895355"/>
+      <w:bookmarkStart w:id="18" w:name="_Toc200932384"/>
       <w:r>
         <w:lastRenderedPageBreak/>
         <w:t>Iconografía</w:t>
@@ -7290,7 +7312,7 @@
                 <w:noProof/>
               </w:rPr>
               <w:drawing>
-                <wp:inline distT="0" distB="0" distL="0" distR="0" wp14:anchorId="407FC9E6" wp14:editId="2A77EC1F">
+                <wp:inline distT="0" distB="0" distL="0" distR="0" wp14:anchorId="407FC9E6" wp14:editId="4F70DDFC">
                   <wp:extent cx="380365" cy="380910"/>
                   <wp:effectExtent l="0" t="0" r="635" b="635"/>
                   <wp:docPr id="1358278458" name="Imagen 35"/>
@@ -7453,7 +7475,7 @@
                 <w:noProof/>
               </w:rPr>
               <w:drawing>
-                <wp:inline distT="0" distB="0" distL="0" distR="0" wp14:anchorId="59B988AD" wp14:editId="08E73F66">
+                <wp:inline distT="0" distB="0" distL="0" distR="0" wp14:anchorId="59B988AD" wp14:editId="24258BCC">
                   <wp:extent cx="369277" cy="369277"/>
                   <wp:effectExtent l="0" t="0" r="0" b="0"/>
                   <wp:docPr id="2059911769" name="Imagen 38"/>
@@ -8725,7 +8747,7 @@
                 <w:noProof/>
               </w:rPr>
               <w:drawing>
-                <wp:inline distT="0" distB="0" distL="0" distR="0" wp14:anchorId="78EC6D9B" wp14:editId="03DE797C">
+                <wp:inline distT="0" distB="0" distL="0" distR="0" wp14:anchorId="78EC6D9B" wp14:editId="131B94BB">
                   <wp:extent cx="304800" cy="304800"/>
                   <wp:effectExtent l="0" t="0" r="0" b="0"/>
                   <wp:docPr id="306582071" name="Imagen 36"/>
@@ -8926,7 +8948,7 @@
                 <w:noProof/>
               </w:rPr>
               <w:drawing>
-                <wp:inline distT="0" distB="0" distL="0" distR="0" wp14:anchorId="6A7E9D1C" wp14:editId="2A86790C">
+                <wp:inline distT="0" distB="0" distL="0" distR="0" wp14:anchorId="6A7E9D1C" wp14:editId="50421B3B">
                   <wp:extent cx="326572" cy="326572"/>
                   <wp:effectExtent l="0" t="0" r="0" b="0"/>
                   <wp:docPr id="1894736239" name="Imagen 44"/>
@@ -9143,7 +9165,7 @@
       <w:pPr>
         <w:pStyle w:val="Ttulo1"/>
       </w:pPr>
-      <w:bookmarkStart w:id="19" w:name="_Toc200895356"/>
+      <w:bookmarkStart w:id="19" w:name="_Toc200932385"/>
       <w:r>
         <w:lastRenderedPageBreak/>
         <w:t>Usabilidad</w:t>
@@ -10164,7 +10186,7 @@
       <w:pPr>
         <w:pStyle w:val="Ttulo1"/>
       </w:pPr>
-      <w:bookmarkStart w:id="20" w:name="_Toc200895357"/>
+      <w:bookmarkStart w:id="20" w:name="_Toc200932386"/>
       <w:r>
         <w:lastRenderedPageBreak/>
         <w:t>Accesibilidad</w:t>
@@ -11037,7 +11059,7 @@
       <w:pPr>
         <w:pStyle w:val="Ttulo1"/>
       </w:pPr>
-      <w:bookmarkStart w:id="22" w:name="_Toc200895358"/>
+      <w:bookmarkStart w:id="22" w:name="_Toc200932387"/>
       <w:r>
         <w:lastRenderedPageBreak/>
         <w:t>Estructura</w:t>
@@ -11048,7 +11070,7 @@
       <w:pPr>
         <w:pStyle w:val="Ttulo2"/>
       </w:pPr>
-      <w:bookmarkStart w:id="23" w:name="_Toc200895359"/>
+      <w:bookmarkStart w:id="23" w:name="_Toc200932388"/>
       <w:r>
         <w:t>Estructura</w:t>
       </w:r>
@@ -11190,7 +11212,7 @@
       <w:pPr>
         <w:pStyle w:val="Ttulo2"/>
       </w:pPr>
-      <w:bookmarkStart w:id="24" w:name="_Toc200895360"/>
+      <w:bookmarkStart w:id="24" w:name="_Toc200932389"/>
       <w:r>
         <w:t xml:space="preserve">Esquema de maquetación </w:t>
       </w:r>
@@ -11377,7 +11399,7 @@
       <w:pPr>
         <w:pStyle w:val="Ttulo2"/>
       </w:pPr>
-      <w:bookmarkStart w:id="25" w:name="_Toc200895361"/>
+      <w:bookmarkStart w:id="25" w:name="_Toc200932390"/>
       <w:r>
         <w:lastRenderedPageBreak/>
         <w:t>Descripción características estructura web</w:t>
@@ -11819,7 +11841,7 @@
         <w:pStyle w:val="Ttulo2"/>
       </w:pPr>
       <w:bookmarkStart w:id="26" w:name="_Hlk160392709"/>
-      <w:bookmarkStart w:id="27" w:name="_Toc200895362"/>
+      <w:bookmarkStart w:id="27" w:name="_Toc200932391"/>
       <w:r>
         <w:lastRenderedPageBreak/>
         <w:t>Maquetación web</w:t>
@@ -11830,7 +11852,7 @@
       <w:pPr>
         <w:pStyle w:val="Ttulo3"/>
       </w:pPr>
-      <w:bookmarkStart w:id="28" w:name="_Toc200895363"/>
+      <w:bookmarkStart w:id="28" w:name="_Toc200932392"/>
       <w:r>
         <w:t>Páginas externas del sitio web</w:t>
       </w:r>
@@ -12115,7 +12137,7 @@
       <w:r>
         <w:br w:type="page"/>
       </w:r>
-      <w:bookmarkStart w:id="29" w:name="_Toc200895364"/>
+      <w:bookmarkStart w:id="29" w:name="_Toc200932393"/>
       <w:r>
         <w:lastRenderedPageBreak/>
         <w:t>Páginas internas del sitio web</w:t>
@@ -12333,19 +12355,7 @@
     <w:p>
       <w:r>
         <w:lastRenderedPageBreak/>
-        <w:t>Maqueta de aproximación a la página tipo interna</w:t>
-      </w:r>
-      <w:r>
-        <w:t xml:space="preserve"> </w:t>
-      </w:r>
-      <w:r>
-        <w:t xml:space="preserve">del sitio </w:t>
-      </w:r>
-      <w:r>
-        <w:t>con menú lateral ubicado cenitalmente</w:t>
-      </w:r>
-      <w:r>
-        <w:t xml:space="preserve"> web según normas descritas para pantallas de entre 768.1 </w:t>
+        <w:t xml:space="preserve">Maqueta de aproximación a la página tipo interna del sitio con menú lateral ubicado cenitalmente web según normas descritas para pantallas de entre 768.1 </w:t>
       </w:r>
       <w:proofErr w:type="spellStart"/>
       <w:r>
@@ -12512,7 +12522,7 @@
       <w:pPr>
         <w:pStyle w:val="Ttulo2"/>
       </w:pPr>
-      <w:bookmarkStart w:id="30" w:name="_Toc200895365"/>
+      <w:bookmarkStart w:id="30" w:name="_Toc200932394"/>
       <w:r>
         <w:lastRenderedPageBreak/>
         <w:t>Plano del sitio web</w:t>
@@ -12624,7 +12634,7 @@
       </w:pPr>
     </w:p>
     <w:p>
-      <w:bookmarkStart w:id="31" w:name="_Toc200895366"/>
+      <w:bookmarkStart w:id="31" w:name="_Toc200932395"/>
       <w:r>
         <w:rPr>
           <w:rStyle w:val="Ttulo1Car"/>
@@ -15764,6 +15774,7 @@
     <w:rsid w:val="0056558A"/>
     <w:rsid w:val="005965E1"/>
     <w:rsid w:val="005A471F"/>
+    <w:rsid w:val="005F4041"/>
     <w:rsid w:val="00626491"/>
     <w:rsid w:val="00663CEF"/>
     <w:rsid w:val="00705D54"/>
@@ -15780,6 +15791,7 @@
     <w:rsid w:val="00B332DA"/>
     <w:rsid w:val="00B51CC4"/>
     <w:rsid w:val="00B75B1B"/>
+    <w:rsid w:val="00BC135F"/>
     <w:rsid w:val="00C14F04"/>
     <w:rsid w:val="00C515F4"/>
     <w:rsid w:val="00C7628A"/>

</xml_diff>